<commit_message>
add ability to create new accounts
</commit_message>
<xml_diff>
--- a/Testing/B00415210PasswordProgram_testing.docx
+++ b/Testing/B00415210PasswordProgram_testing.docx
@@ -223,9 +223,11 @@
       </w:pPr>
       <w:r>
         <w:rPr>
-          <w:rFonts w:ascii="Liberation Sans" w:hAnsi="Liberation Sans"/>
+          <w:b/>
+          <w:bCs/>
           <w:sz w:val="36"/>
           <w:szCs w:val="36"/>
+          <w:u w:val="single"/>
         </w:rPr>
       </w:r>
     </w:p>
@@ -631,7 +633,7 @@
         <w:gridCol w:w="2409"/>
         <w:gridCol w:w="2410"/>
         <w:gridCol w:w="2409"/>
-        <w:gridCol w:w="2410"/>
+        <w:gridCol w:w="2409"/>
       </w:tblGrid>
       <w:tr>
         <w:trPr/>
@@ -643,6 +645,7 @@
           <w:p>
             <w:pPr>
               <w:pStyle w:val="TableContents"/>
+              <w:widowControl w:val="false"/>
               <w:rPr/>
             </w:pPr>
             <w:r>
@@ -659,6 +662,7 @@
           <w:p>
             <w:pPr>
               <w:pStyle w:val="TableContents"/>
+              <w:widowControl w:val="false"/>
               <w:rPr/>
             </w:pPr>
             <w:r>
@@ -675,6 +679,7 @@
           <w:p>
             <w:pPr>
               <w:pStyle w:val="TableContents"/>
+              <w:widowControl w:val="false"/>
               <w:rPr/>
             </w:pPr>
             <w:r>
@@ -685,12 +690,13 @@
         </w:tc>
         <w:tc>
           <w:tcPr>
-            <w:tcW w:w="2410" w:type="dxa"/>
-            <w:tcBorders/>
-          </w:tcPr>
-          <w:p>
-            <w:pPr>
-              <w:pStyle w:val="TableContents"/>
+            <w:tcW w:w="2409" w:type="dxa"/>
+            <w:tcBorders/>
+          </w:tcPr>
+          <w:p>
+            <w:pPr>
+              <w:pStyle w:val="TableContents"/>
+              <w:widowControl w:val="false"/>
               <w:rPr/>
             </w:pPr>
             <w:r>
@@ -710,11 +716,12 @@
           <w:p>
             <w:pPr>
               <w:pStyle w:val="TableContents"/>
-              <w:rPr/>
-            </w:pPr>
-            <w:r>
-              <w:rPr/>
-              <w:t>1</w:t>
+              <w:widowControl w:val="false"/>
+              <w:rPr/>
+            </w:pPr>
+            <w:r>
+              <w:rPr/>
+              <w:t>PT1</w:t>
             </w:r>
           </w:p>
         </w:tc>
@@ -726,6 +733,7 @@
           <w:p>
             <w:pPr>
               <w:pStyle w:val="TableContents"/>
+              <w:widowControl w:val="false"/>
               <w:rPr/>
             </w:pPr>
             <w:r>
@@ -742,6 +750,7 @@
           <w:p>
             <w:pPr>
               <w:pStyle w:val="TableContents"/>
+              <w:widowControl w:val="false"/>
               <w:rPr/>
             </w:pPr>
             <w:r>
@@ -752,6 +761,7 @@
           <w:p>
             <w:pPr>
               <w:pStyle w:val="TableContents"/>
+              <w:widowControl w:val="false"/>
               <w:rPr/>
             </w:pPr>
             <w:r>
@@ -762,6 +772,7 @@
           <w:p>
             <w:pPr>
               <w:pStyle w:val="TableContents"/>
+              <w:widowControl w:val="false"/>
               <w:rPr/>
             </w:pPr>
             <w:r>
@@ -772,6 +783,7 @@
           <w:p>
             <w:pPr>
               <w:pStyle w:val="TableContents"/>
+              <w:widowControl w:val="false"/>
               <w:rPr/>
             </w:pPr>
             <w:r>
@@ -782,6 +794,7 @@
           <w:p>
             <w:pPr>
               <w:pStyle w:val="TableContents"/>
+              <w:widowControl w:val="false"/>
               <w:rPr/>
             </w:pPr>
             <w:r>
@@ -792,12 +805,13 @@
         </w:tc>
         <w:tc>
           <w:tcPr>
-            <w:tcW w:w="2410" w:type="dxa"/>
-            <w:tcBorders/>
-          </w:tcPr>
-          <w:p>
-            <w:pPr>
-              <w:pStyle w:val="TableContents"/>
+            <w:tcW w:w="2409" w:type="dxa"/>
+            <w:tcBorders/>
+          </w:tcPr>
+          <w:p>
+            <w:pPr>
+              <w:pStyle w:val="TableContents"/>
+              <w:widowControl w:val="false"/>
               <w:rPr/>
             </w:pPr>
             <w:r>
@@ -817,11 +831,12 @@
           <w:p>
             <w:pPr>
               <w:pStyle w:val="TableContents"/>
-              <w:rPr/>
-            </w:pPr>
-            <w:r>
-              <w:rPr/>
-              <w:t>2</w:t>
+              <w:widowControl w:val="false"/>
+              <w:rPr/>
+            </w:pPr>
+            <w:r>
+              <w:rPr/>
+              <w:t>PT2</w:t>
             </w:r>
           </w:p>
         </w:tc>
@@ -833,6 +848,7 @@
           <w:p>
             <w:pPr>
               <w:pStyle w:val="TableContents"/>
+              <w:widowControl w:val="false"/>
               <w:rPr/>
             </w:pPr>
             <w:r>
@@ -849,6 +865,7 @@
           <w:p>
             <w:pPr>
               <w:pStyle w:val="TableContents"/>
+              <w:widowControl w:val="false"/>
               <w:rPr/>
             </w:pPr>
             <w:r>
@@ -859,6 +876,7 @@
           <w:p>
             <w:pPr>
               <w:pStyle w:val="TableContents"/>
+              <w:widowControl w:val="false"/>
               <w:rPr/>
             </w:pPr>
             <w:r>
@@ -869,6 +887,7 @@
           <w:p>
             <w:pPr>
               <w:pStyle w:val="TableContents"/>
+              <w:widowControl w:val="false"/>
               <w:rPr/>
             </w:pPr>
             <w:r>
@@ -879,6 +898,7 @@
           <w:p>
             <w:pPr>
               <w:pStyle w:val="TableContents"/>
+              <w:widowControl w:val="false"/>
               <w:rPr/>
             </w:pPr>
             <w:r>
@@ -889,6 +909,7 @@
           <w:p>
             <w:pPr>
               <w:pStyle w:val="TableContents"/>
+              <w:widowControl w:val="false"/>
               <w:rPr/>
             </w:pPr>
             <w:r>
@@ -899,12 +920,13 @@
         </w:tc>
         <w:tc>
           <w:tcPr>
-            <w:tcW w:w="2410" w:type="dxa"/>
-            <w:tcBorders/>
-          </w:tcPr>
-          <w:p>
-            <w:pPr>
-              <w:pStyle w:val="TableContents"/>
+            <w:tcW w:w="2409" w:type="dxa"/>
+            <w:tcBorders/>
+          </w:tcPr>
+          <w:p>
+            <w:pPr>
+              <w:pStyle w:val="TableContents"/>
+              <w:widowControl w:val="false"/>
               <w:rPr/>
             </w:pPr>
             <w:r>
@@ -926,11 +948,12 @@
           <w:p>
             <w:pPr>
               <w:pStyle w:val="TableContents"/>
-              <w:rPr/>
-            </w:pPr>
-            <w:r>
-              <w:rPr/>
-              <w:t>3</w:t>
+              <w:widowControl w:val="false"/>
+              <w:rPr/>
+            </w:pPr>
+            <w:r>
+              <w:rPr/>
+              <w:t>PT3</w:t>
             </w:r>
           </w:p>
         </w:tc>
@@ -942,6 +965,7 @@
           <w:p>
             <w:pPr>
               <w:pStyle w:val="TableContents"/>
+              <w:widowControl w:val="false"/>
               <w:rPr/>
             </w:pPr>
             <w:r>
@@ -958,21 +982,23 @@
           <w:p>
             <w:pPr>
               <w:pStyle w:val="TableContents"/>
-              <w:rPr/>
-            </w:pPr>
-            <w:r>
-              <w:rPr/>
-            </w:r>
-          </w:p>
-        </w:tc>
-        <w:tc>
-          <w:tcPr>
-            <w:tcW w:w="2410" w:type="dxa"/>
-            <w:tcBorders/>
-          </w:tcPr>
-          <w:p>
-            <w:pPr>
-              <w:pStyle w:val="TableContents"/>
+              <w:widowControl w:val="false"/>
+              <w:rPr/>
+            </w:pPr>
+            <w:r>
+              <w:rPr/>
+            </w:r>
+          </w:p>
+        </w:tc>
+        <w:tc>
+          <w:tcPr>
+            <w:tcW w:w="2409" w:type="dxa"/>
+            <w:tcBorders/>
+          </w:tcPr>
+          <w:p>
+            <w:pPr>
+              <w:pStyle w:val="TableContents"/>
+              <w:widowControl w:val="false"/>
               <w:rPr/>
             </w:pPr>
             <w:r>
@@ -994,11 +1020,12 @@
           <w:p>
             <w:pPr>
               <w:pStyle w:val="TableContents"/>
-              <w:rPr/>
-            </w:pPr>
-            <w:r>
-              <w:rPr/>
-              <w:t>4</w:t>
+              <w:widowControl w:val="false"/>
+              <w:rPr/>
+            </w:pPr>
+            <w:r>
+              <w:rPr/>
+              <w:t>PT4</w:t>
             </w:r>
           </w:p>
         </w:tc>
@@ -1010,6 +1037,7 @@
           <w:p>
             <w:pPr>
               <w:pStyle w:val="TableContents"/>
+              <w:widowControl w:val="false"/>
               <w:rPr/>
             </w:pPr>
             <w:r>
@@ -1026,21 +1054,23 @@
           <w:p>
             <w:pPr>
               <w:pStyle w:val="TableContents"/>
-              <w:rPr/>
-            </w:pPr>
-            <w:r>
-              <w:rPr/>
-            </w:r>
-          </w:p>
-        </w:tc>
-        <w:tc>
-          <w:tcPr>
-            <w:tcW w:w="2410" w:type="dxa"/>
-            <w:tcBorders/>
-          </w:tcPr>
-          <w:p>
-            <w:pPr>
-              <w:pStyle w:val="TableContents"/>
+              <w:widowControl w:val="false"/>
+              <w:rPr/>
+            </w:pPr>
+            <w:r>
+              <w:rPr/>
+            </w:r>
+          </w:p>
+        </w:tc>
+        <w:tc>
+          <w:tcPr>
+            <w:tcW w:w="2409" w:type="dxa"/>
+            <w:tcBorders/>
+          </w:tcPr>
+          <w:p>
+            <w:pPr>
+              <w:pStyle w:val="TableContents"/>
+              <w:widowControl w:val="false"/>
               <w:rPr/>
             </w:pPr>
             <w:r>
@@ -1062,11 +1092,12 @@
           <w:p>
             <w:pPr>
               <w:pStyle w:val="TableContents"/>
-              <w:rPr/>
-            </w:pPr>
-            <w:r>
-              <w:rPr/>
-              <w:t>5</w:t>
+              <w:widowControl w:val="false"/>
+              <w:rPr/>
+            </w:pPr>
+            <w:r>
+              <w:rPr/>
+              <w:t>PT5</w:t>
             </w:r>
           </w:p>
         </w:tc>
@@ -1078,6 +1109,7 @@
           <w:p>
             <w:pPr>
               <w:pStyle w:val="TableContents"/>
+              <w:widowControl w:val="false"/>
               <w:rPr/>
             </w:pPr>
             <w:r>
@@ -1094,6 +1126,7 @@
           <w:p>
             <w:pPr>
               <w:pStyle w:val="TableContents"/>
+              <w:widowControl w:val="false"/>
               <w:rPr/>
             </w:pPr>
             <w:r>
@@ -1104,6 +1137,7 @@
           <w:p>
             <w:pPr>
               <w:pStyle w:val="TableContents"/>
+              <w:widowControl w:val="false"/>
               <w:rPr/>
             </w:pPr>
             <w:r>
@@ -1114,12 +1148,13 @@
         </w:tc>
         <w:tc>
           <w:tcPr>
-            <w:tcW w:w="2410" w:type="dxa"/>
-            <w:tcBorders/>
-          </w:tcPr>
-          <w:p>
-            <w:pPr>
-              <w:pStyle w:val="TableContents"/>
+            <w:tcW w:w="2409" w:type="dxa"/>
+            <w:tcBorders/>
+          </w:tcPr>
+          <w:p>
+            <w:pPr>
+              <w:pStyle w:val="TableContents"/>
+              <w:widowControl w:val="false"/>
               <w:rPr/>
             </w:pPr>
             <w:r>
@@ -1141,11 +1176,12 @@
           <w:p>
             <w:pPr>
               <w:pStyle w:val="TableContents"/>
-              <w:rPr/>
-            </w:pPr>
-            <w:r>
-              <w:rPr/>
-              <w:t>6</w:t>
+              <w:widowControl w:val="false"/>
+              <w:rPr/>
+            </w:pPr>
+            <w:r>
+              <w:rPr/>
+              <w:t>PT6</w:t>
             </w:r>
           </w:p>
         </w:tc>
@@ -1157,6 +1193,7 @@
           <w:p>
             <w:pPr>
               <w:pStyle w:val="TableContents"/>
+              <w:widowControl w:val="false"/>
               <w:rPr/>
             </w:pPr>
             <w:r>
@@ -1173,6 +1210,7 @@
           <w:p>
             <w:pPr>
               <w:pStyle w:val="TableContents"/>
+              <w:widowControl w:val="false"/>
               <w:rPr/>
             </w:pPr>
             <w:r>
@@ -1183,6 +1221,7 @@
           <w:p>
             <w:pPr>
               <w:pStyle w:val="TableContents"/>
+              <w:widowControl w:val="false"/>
               <w:rPr/>
             </w:pPr>
             <w:r>
@@ -1193,17 +1232,18 @@
         </w:tc>
         <w:tc>
           <w:tcPr>
-            <w:tcW w:w="2410" w:type="dxa"/>
-            <w:tcBorders/>
-          </w:tcPr>
-          <w:p>
-            <w:pPr>
-              <w:pStyle w:val="TableContents"/>
-              <w:rPr/>
-            </w:pPr>
-            <w:r>
-              <w:rPr/>
-              <w:t xml:space="preserve">No edit committed. Exception Thrown. </w:t>
+            <w:tcW w:w="2409" w:type="dxa"/>
+            <w:tcBorders/>
+          </w:tcPr>
+          <w:p>
+            <w:pPr>
+              <w:pStyle w:val="TableContents"/>
+              <w:widowControl w:val="false"/>
+              <w:rPr/>
+            </w:pPr>
+            <w:r>
+              <w:rPr/>
+              <w:t>No edit committed. Exception Thrown.</w:t>
             </w:r>
           </w:p>
         </w:tc>
@@ -1220,11 +1260,12 @@
           <w:p>
             <w:pPr>
               <w:pStyle w:val="TableContents"/>
-              <w:rPr/>
-            </w:pPr>
-            <w:r>
-              <w:rPr/>
-              <w:t>7</w:t>
+              <w:widowControl w:val="false"/>
+              <w:rPr/>
+            </w:pPr>
+            <w:r>
+              <w:rPr/>
+              <w:t>PT7</w:t>
             </w:r>
           </w:p>
         </w:tc>
@@ -1236,6 +1277,7 @@
           <w:p>
             <w:pPr>
               <w:pStyle w:val="TableContents"/>
+              <w:widowControl w:val="false"/>
               <w:rPr/>
             </w:pPr>
             <w:r>
@@ -1252,21 +1294,23 @@
           <w:p>
             <w:pPr>
               <w:pStyle w:val="TableContents"/>
-              <w:rPr/>
-            </w:pPr>
-            <w:r>
-              <w:rPr/>
-            </w:r>
-          </w:p>
-        </w:tc>
-        <w:tc>
-          <w:tcPr>
-            <w:tcW w:w="2410" w:type="dxa"/>
-            <w:tcBorders/>
-          </w:tcPr>
-          <w:p>
-            <w:pPr>
-              <w:pStyle w:val="TableContents"/>
+              <w:widowControl w:val="false"/>
+              <w:rPr/>
+            </w:pPr>
+            <w:r>
+              <w:rPr/>
+            </w:r>
+          </w:p>
+        </w:tc>
+        <w:tc>
+          <w:tcPr>
+            <w:tcW w:w="2409" w:type="dxa"/>
+            <w:tcBorders/>
+          </w:tcPr>
+          <w:p>
+            <w:pPr>
+              <w:pStyle w:val="TableContents"/>
+              <w:widowControl w:val="false"/>
               <w:rPr/>
             </w:pPr>
             <w:r>
@@ -1288,11 +1332,12 @@
           <w:p>
             <w:pPr>
               <w:pStyle w:val="TableContents"/>
-              <w:rPr/>
-            </w:pPr>
-            <w:r>
-              <w:rPr/>
-              <w:t>8</w:t>
+              <w:widowControl w:val="false"/>
+              <w:rPr/>
+            </w:pPr>
+            <w:r>
+              <w:rPr/>
+              <w:t>PT8</w:t>
             </w:r>
           </w:p>
         </w:tc>
@@ -1304,6 +1349,7 @@
           <w:p>
             <w:pPr>
               <w:pStyle w:val="TableContents"/>
+              <w:widowControl w:val="false"/>
               <w:rPr/>
             </w:pPr>
             <w:r>
@@ -1320,21 +1366,23 @@
           <w:p>
             <w:pPr>
               <w:pStyle w:val="TableContents"/>
-              <w:rPr/>
-            </w:pPr>
-            <w:r>
-              <w:rPr/>
-            </w:r>
-          </w:p>
-        </w:tc>
-        <w:tc>
-          <w:tcPr>
-            <w:tcW w:w="2410" w:type="dxa"/>
-            <w:tcBorders/>
-          </w:tcPr>
-          <w:p>
-            <w:pPr>
-              <w:pStyle w:val="TableContents"/>
+              <w:widowControl w:val="false"/>
+              <w:rPr/>
+            </w:pPr>
+            <w:r>
+              <w:rPr/>
+            </w:r>
+          </w:p>
+        </w:tc>
+        <w:tc>
+          <w:tcPr>
+            <w:tcW w:w="2409" w:type="dxa"/>
+            <w:tcBorders/>
+          </w:tcPr>
+          <w:p>
+            <w:pPr>
+              <w:pStyle w:val="TableContents"/>
+              <w:widowControl w:val="false"/>
               <w:rPr/>
             </w:pPr>
             <w:r>
@@ -1356,11 +1404,12 @@
           <w:p>
             <w:pPr>
               <w:pStyle w:val="TableContents"/>
-              <w:rPr/>
-            </w:pPr>
-            <w:r>
-              <w:rPr/>
-              <w:t>9</w:t>
+              <w:widowControl w:val="false"/>
+              <w:rPr/>
+            </w:pPr>
+            <w:r>
+              <w:rPr/>
+              <w:t>PT9</w:t>
             </w:r>
           </w:p>
         </w:tc>
@@ -1372,6 +1421,7 @@
           <w:p>
             <w:pPr>
               <w:pStyle w:val="TableContents"/>
+              <w:widowControl w:val="false"/>
               <w:rPr/>
             </w:pPr>
             <w:r>
@@ -1388,21 +1438,23 @@
           <w:p>
             <w:pPr>
               <w:pStyle w:val="TableContents"/>
-              <w:rPr/>
-            </w:pPr>
-            <w:r>
-              <w:rPr/>
-            </w:r>
-          </w:p>
-        </w:tc>
-        <w:tc>
-          <w:tcPr>
-            <w:tcW w:w="2410" w:type="dxa"/>
-            <w:tcBorders/>
-          </w:tcPr>
-          <w:p>
-            <w:pPr>
-              <w:pStyle w:val="TableContents"/>
+              <w:widowControl w:val="false"/>
+              <w:rPr/>
+            </w:pPr>
+            <w:r>
+              <w:rPr/>
+            </w:r>
+          </w:p>
+        </w:tc>
+        <w:tc>
+          <w:tcPr>
+            <w:tcW w:w="2409" w:type="dxa"/>
+            <w:tcBorders/>
+          </w:tcPr>
+          <w:p>
+            <w:pPr>
+              <w:pStyle w:val="TableContents"/>
+              <w:widowControl w:val="false"/>
               <w:rPr/>
             </w:pPr>
             <w:r>
@@ -1424,11 +1476,12 @@
           <w:p>
             <w:pPr>
               <w:pStyle w:val="TableContents"/>
-              <w:rPr/>
-            </w:pPr>
-            <w:r>
-              <w:rPr/>
-              <w:t>10</w:t>
+              <w:widowControl w:val="false"/>
+              <w:rPr/>
+            </w:pPr>
+            <w:r>
+              <w:rPr/>
+              <w:t>PT10</w:t>
             </w:r>
           </w:p>
         </w:tc>
@@ -1440,6 +1493,7 @@
           <w:p>
             <w:pPr>
               <w:pStyle w:val="TableContents"/>
+              <w:widowControl w:val="false"/>
               <w:rPr/>
             </w:pPr>
             <w:r>
@@ -1456,21 +1510,23 @@
           <w:p>
             <w:pPr>
               <w:pStyle w:val="TableContents"/>
-              <w:rPr/>
-            </w:pPr>
-            <w:r>
-              <w:rPr/>
-            </w:r>
-          </w:p>
-        </w:tc>
-        <w:tc>
-          <w:tcPr>
-            <w:tcW w:w="2410" w:type="dxa"/>
-            <w:tcBorders/>
-          </w:tcPr>
-          <w:p>
-            <w:pPr>
-              <w:pStyle w:val="TableContents"/>
+              <w:widowControl w:val="false"/>
+              <w:rPr/>
+            </w:pPr>
+            <w:r>
+              <w:rPr/>
+            </w:r>
+          </w:p>
+        </w:tc>
+        <w:tc>
+          <w:tcPr>
+            <w:tcW w:w="2409" w:type="dxa"/>
+            <w:tcBorders/>
+          </w:tcPr>
+          <w:p>
+            <w:pPr>
+              <w:pStyle w:val="TableContents"/>
+              <w:widowControl w:val="false"/>
               <w:rPr/>
             </w:pPr>
             <w:r>
@@ -1492,11 +1548,12 @@
           <w:p>
             <w:pPr>
               <w:pStyle w:val="TableContents"/>
-              <w:rPr/>
-            </w:pPr>
-            <w:r>
-              <w:rPr/>
-              <w:t>11</w:t>
+              <w:widowControl w:val="false"/>
+              <w:rPr/>
+            </w:pPr>
+            <w:r>
+              <w:rPr/>
+              <w:t>PT11</w:t>
             </w:r>
           </w:p>
         </w:tc>
@@ -1508,6 +1565,7 @@
           <w:p>
             <w:pPr>
               <w:pStyle w:val="TableContents"/>
+              <w:widowControl w:val="false"/>
               <w:rPr/>
             </w:pPr>
             <w:r>
@@ -1524,21 +1582,23 @@
           <w:p>
             <w:pPr>
               <w:pStyle w:val="TableContents"/>
-              <w:rPr/>
-            </w:pPr>
-            <w:r>
-              <w:rPr/>
-            </w:r>
-          </w:p>
-        </w:tc>
-        <w:tc>
-          <w:tcPr>
-            <w:tcW w:w="2410" w:type="dxa"/>
-            <w:tcBorders/>
-          </w:tcPr>
-          <w:p>
-            <w:pPr>
-              <w:pStyle w:val="TableContents"/>
+              <w:widowControl w:val="false"/>
+              <w:rPr/>
+            </w:pPr>
+            <w:r>
+              <w:rPr/>
+            </w:r>
+          </w:p>
+        </w:tc>
+        <w:tc>
+          <w:tcPr>
+            <w:tcW w:w="2409" w:type="dxa"/>
+            <w:tcBorders/>
+          </w:tcPr>
+          <w:p>
+            <w:pPr>
+              <w:pStyle w:val="TableContents"/>
+              <w:widowControl w:val="false"/>
               <w:rPr/>
             </w:pPr>
             <w:r>
@@ -1560,11 +1620,12 @@
           <w:p>
             <w:pPr>
               <w:pStyle w:val="TableContents"/>
-              <w:rPr/>
-            </w:pPr>
-            <w:r>
-              <w:rPr/>
-              <w:t>12</w:t>
+              <w:widowControl w:val="false"/>
+              <w:rPr/>
+            </w:pPr>
+            <w:r>
+              <w:rPr/>
+              <w:t>PT12</w:t>
             </w:r>
           </w:p>
         </w:tc>
@@ -1576,6 +1637,7 @@
           <w:p>
             <w:pPr>
               <w:pStyle w:val="TableContents"/>
+              <w:widowControl w:val="false"/>
               <w:rPr/>
             </w:pPr>
             <w:r>
@@ -1592,21 +1654,24 @@
           <w:p>
             <w:pPr>
               <w:pStyle w:val="TableContents"/>
-              <w:rPr/>
-            </w:pPr>
-            <w:r>
-              <w:rPr/>
-            </w:r>
-          </w:p>
-        </w:tc>
-        <w:tc>
-          <w:tcPr>
-            <w:tcW w:w="2410" w:type="dxa"/>
-            <w:tcBorders/>
-          </w:tcPr>
-          <w:p>
-            <w:pPr>
-              <w:pStyle w:val="TableContents"/>
+              <w:widowControl w:val="false"/>
+              <w:rPr/>
+            </w:pPr>
+            <w:r>
+              <w:rPr/>
+              <w:t>Email: jules@hotmail.com</w:t>
+            </w:r>
+          </w:p>
+        </w:tc>
+        <w:tc>
+          <w:tcPr>
+            <w:tcW w:w="2409" w:type="dxa"/>
+            <w:tcBorders/>
+          </w:tcPr>
+          <w:p>
+            <w:pPr>
+              <w:pStyle w:val="TableContents"/>
+              <w:widowControl w:val="false"/>
               <w:rPr/>
             </w:pPr>
             <w:r>
@@ -1741,7 +1806,7 @@
         <w:gridCol w:w="2409"/>
         <w:gridCol w:w="2410"/>
         <w:gridCol w:w="2409"/>
-        <w:gridCol w:w="2410"/>
+        <w:gridCol w:w="2409"/>
       </w:tblGrid>
       <w:tr>
         <w:trPr/>
@@ -1753,6 +1818,7 @@
           <w:p>
             <w:pPr>
               <w:pStyle w:val="TableContents"/>
+              <w:widowControl w:val="false"/>
               <w:rPr/>
             </w:pPr>
             <w:r>
@@ -1769,6 +1835,7 @@
           <w:p>
             <w:pPr>
               <w:pStyle w:val="TableContents"/>
+              <w:widowControl w:val="false"/>
               <w:rPr/>
             </w:pPr>
             <w:r>
@@ -1785,6 +1852,7 @@
           <w:p>
             <w:pPr>
               <w:pStyle w:val="TableContents"/>
+              <w:widowControl w:val="false"/>
               <w:rPr/>
             </w:pPr>
             <w:r>
@@ -1795,12 +1863,13 @@
         </w:tc>
         <w:tc>
           <w:tcPr>
-            <w:tcW w:w="2410" w:type="dxa"/>
-            <w:tcBorders/>
-          </w:tcPr>
-          <w:p>
-            <w:pPr>
-              <w:pStyle w:val="TableContents"/>
+            <w:tcW w:w="2409" w:type="dxa"/>
+            <w:tcBorders/>
+          </w:tcPr>
+          <w:p>
+            <w:pPr>
+              <w:pStyle w:val="TableContents"/>
+              <w:widowControl w:val="false"/>
               <w:rPr/>
             </w:pPr>
             <w:r>
@@ -1820,6 +1889,7 @@
           <w:p>
             <w:pPr>
               <w:pStyle w:val="TableContents"/>
+              <w:widowControl w:val="false"/>
               <w:rPr/>
             </w:pPr>
             <w:r>
@@ -1835,36 +1905,39 @@
           <w:p>
             <w:pPr>
               <w:pStyle w:val="TableContents"/>
-              <w:rPr/>
-            </w:pPr>
-            <w:r>
-              <w:rPr/>
-            </w:r>
-          </w:p>
-        </w:tc>
-        <w:tc>
-          <w:tcPr>
-            <w:tcW w:w="2409" w:type="dxa"/>
-            <w:tcBorders/>
-          </w:tcPr>
-          <w:p>
-            <w:pPr>
-              <w:pStyle w:val="TableContents"/>
-              <w:rPr/>
-            </w:pPr>
-            <w:r>
-              <w:rPr/>
-            </w:r>
-          </w:p>
-        </w:tc>
-        <w:tc>
-          <w:tcPr>
-            <w:tcW w:w="2410" w:type="dxa"/>
-            <w:tcBorders/>
-          </w:tcPr>
-          <w:p>
-            <w:pPr>
-              <w:pStyle w:val="TableContents"/>
+              <w:widowControl w:val="false"/>
+              <w:rPr/>
+            </w:pPr>
+            <w:r>
+              <w:rPr/>
+            </w:r>
+          </w:p>
+        </w:tc>
+        <w:tc>
+          <w:tcPr>
+            <w:tcW w:w="2409" w:type="dxa"/>
+            <w:tcBorders/>
+          </w:tcPr>
+          <w:p>
+            <w:pPr>
+              <w:pStyle w:val="TableContents"/>
+              <w:widowControl w:val="false"/>
+              <w:rPr/>
+            </w:pPr>
+            <w:r>
+              <w:rPr/>
+            </w:r>
+          </w:p>
+        </w:tc>
+        <w:tc>
+          <w:tcPr>
+            <w:tcW w:w="2409" w:type="dxa"/>
+            <w:tcBorders/>
+          </w:tcPr>
+          <w:p>
+            <w:pPr>
+              <w:pStyle w:val="TableContents"/>
+              <w:widowControl w:val="false"/>
               <w:rPr/>
             </w:pPr>
             <w:r>

</xml_diff>